<commit_message>
changed title and abstract in order to focus on GTC and termination
</commit_message>
<xml_diff>
--- a/20250516-MFPS-2025-Rejection.docx
+++ b/20250516-MFPS-2025-Rejection.docx
@@ -67,47 +67,7 @@
         <w:t xml:space="preserve">. Yet, he just gave score 1, for the reasons explained above. I still consider the paper promising, but we have to re-write it. </w:t>
       </w:r>
       <w:r>
-        <w:t xml:space="preserve">For </w:t>
-      </w:r>
-      <w:proofErr w:type="spellStart"/>
-      <w:r>
-        <w:t>instance</w:t>
-      </w:r>
-      <w:proofErr w:type="spellEnd"/>
-      <w:r>
-        <w:t xml:space="preserve">, </w:t>
-      </w:r>
-      <w:proofErr w:type="spellStart"/>
-      <w:r>
-        <w:t>we</w:t>
-      </w:r>
-      <w:proofErr w:type="spellEnd"/>
-      <w:r>
-        <w:t xml:space="preserve"> </w:t>
-      </w:r>
-      <w:proofErr w:type="spellStart"/>
-      <w:r>
-        <w:t>could</w:t>
-      </w:r>
-      <w:proofErr w:type="spellEnd"/>
-      <w:r>
-        <w:t xml:space="preserve"> </w:t>
-      </w:r>
-      <w:proofErr w:type="spellStart"/>
-      <w:r>
-        <w:t>aim</w:t>
-      </w:r>
-      <w:proofErr w:type="spellEnd"/>
-      <w:r>
-        <w:t xml:space="preserve"> </w:t>
-      </w:r>
-      <w:proofErr w:type="spellStart"/>
-      <w:r>
-        <w:t>at</w:t>
-      </w:r>
-      <w:proofErr w:type="spellEnd"/>
-      <w:r>
-        <w:t xml:space="preserve"> </w:t>
+        <w:t xml:space="preserve">For instance, we could aim at </w:t>
       </w:r>
       <w:r>
         <w:rPr>
@@ -134,9 +94,23 @@
           <w:i/>
           <w:iCs/>
         </w:rPr>
-        <w:t xml:space="preserve">Abstract </w:t>
-      </w:r>
-      <w:proofErr w:type="spellStart"/>
+        <w:t xml:space="preserve">Abstract submission: </w:t>
+      </w:r>
+      <w:r>
+        <w:rPr>
+          <w:i/>
+          <w:iCs/>
+        </w:rPr>
+        <w:t xml:space="preserve">15 July 2025 </w:t>
+      </w:r>
+    </w:p>
+    <w:p>
+      <w:pPr>
+        <w:numPr>
+          <w:ilvl w:val="0"/>
+          <w:numId w:val="1"/>
+        </w:numPr>
+      </w:pPr>
       <w:r>
         <w:rPr>
           <w:b/>
@@ -144,9 +118,23 @@
           <w:i/>
           <w:iCs/>
         </w:rPr>
-        <w:t>submission</w:t>
-      </w:r>
-      <w:proofErr w:type="spellEnd"/>
+        <w:t xml:space="preserve">Paper submission: </w:t>
+      </w:r>
+      <w:r>
+        <w:rPr>
+          <w:i/>
+          <w:iCs/>
+        </w:rPr>
+        <w:t xml:space="preserve">21 July 2025 </w:t>
+      </w:r>
+    </w:p>
+    <w:p>
+      <w:pPr>
+        <w:numPr>
+          <w:ilvl w:val="0"/>
+          <w:numId w:val="1"/>
+        </w:numPr>
+      </w:pPr>
       <w:r>
         <w:rPr>
           <w:b/>
@@ -154,30 +142,14 @@
           <w:i/>
           <w:iCs/>
         </w:rPr>
-        <w:t xml:space="preserve">: </w:t>
+        <w:t xml:space="preserve">Notification: </w:t>
       </w:r>
       <w:r>
         <w:rPr>
           <w:i/>
           <w:iCs/>
         </w:rPr>
-        <w:t xml:space="preserve">15 </w:t>
-      </w:r>
-      <w:proofErr w:type="spellStart"/>
-      <w:r>
-        <w:rPr>
-          <w:i/>
-          <w:iCs/>
-        </w:rPr>
-        <w:t>July</w:t>
-      </w:r>
-      <w:proofErr w:type="spellEnd"/>
-      <w:r>
-        <w:rPr>
-          <w:i/>
-          <w:iCs/>
-        </w:rPr>
-        <w:t xml:space="preserve"> 2025 </w:t>
+        <w:t xml:space="preserve">20 Ocotber 2025 </w:t>
       </w:r>
     </w:p>
     <w:p>
@@ -194,9 +166,23 @@
           <w:i/>
           <w:iCs/>
         </w:rPr>
-        <w:t xml:space="preserve">Paper </w:t>
-      </w:r>
-      <w:proofErr w:type="spellStart"/>
+        <w:t xml:space="preserve">Final version: </w:t>
+      </w:r>
+      <w:r>
+        <w:rPr>
+          <w:i/>
+          <w:iCs/>
+        </w:rPr>
+        <w:t xml:space="preserve">30 November 2025 </w:t>
+      </w:r>
+    </w:p>
+    <w:p>
+      <w:pPr>
+        <w:numPr>
+          <w:ilvl w:val="0"/>
+          <w:numId w:val="1"/>
+        </w:numPr>
+      </w:pPr>
       <w:r>
         <w:rPr>
           <w:b/>
@@ -204,175 +190,14 @@
           <w:i/>
           <w:iCs/>
         </w:rPr>
-        <w:t>submission</w:t>
-      </w:r>
-      <w:proofErr w:type="spellEnd"/>
-      <w:r>
-        <w:rPr>
-          <w:b/>
-          <w:bCs/>
+        <w:t xml:space="preserve">Conference (Paris): </w:t>
+      </w:r>
+      <w:r>
+        <w:rPr>
           <w:i/>
           <w:iCs/>
         </w:rPr>
-        <w:t xml:space="preserve">: </w:t>
-      </w:r>
-      <w:r>
-        <w:rPr>
-          <w:i/>
-          <w:iCs/>
-        </w:rPr>
-        <w:t xml:space="preserve">21 </w:t>
-      </w:r>
-      <w:proofErr w:type="spellStart"/>
-      <w:r>
-        <w:rPr>
-          <w:i/>
-          <w:iCs/>
-        </w:rPr>
-        <w:t>July</w:t>
-      </w:r>
-      <w:proofErr w:type="spellEnd"/>
-      <w:r>
-        <w:rPr>
-          <w:i/>
-          <w:iCs/>
-        </w:rPr>
-        <w:t xml:space="preserve"> 2025 </w:t>
-      </w:r>
-    </w:p>
-    <w:p>
-      <w:pPr>
-        <w:numPr>
-          <w:ilvl w:val="0"/>
-          <w:numId w:val="1"/>
-        </w:numPr>
-      </w:pPr>
-      <w:r>
-        <w:rPr>
-          <w:b/>
-          <w:bCs/>
-          <w:i/>
-          <w:iCs/>
-        </w:rPr>
-        <w:t xml:space="preserve">Notification: </w:t>
-      </w:r>
-      <w:r>
-        <w:rPr>
-          <w:i/>
-          <w:iCs/>
-        </w:rPr>
-        <w:t xml:space="preserve">20 </w:t>
-      </w:r>
-      <w:proofErr w:type="spellStart"/>
-      <w:r>
-        <w:rPr>
-          <w:i/>
-          <w:iCs/>
-        </w:rPr>
-        <w:t>Ocotber</w:t>
-      </w:r>
-      <w:proofErr w:type="spellEnd"/>
-      <w:r>
-        <w:rPr>
-          <w:i/>
-          <w:iCs/>
-        </w:rPr>
-        <w:t xml:space="preserve"> 2025 </w:t>
-      </w:r>
-    </w:p>
-    <w:p>
-      <w:pPr>
-        <w:numPr>
-          <w:ilvl w:val="0"/>
-          <w:numId w:val="1"/>
-        </w:numPr>
-      </w:pPr>
-      <w:proofErr w:type="spellStart"/>
-      <w:r>
-        <w:rPr>
-          <w:b/>
-          <w:bCs/>
-          <w:i/>
-          <w:iCs/>
-        </w:rPr>
-        <w:t>Final</w:t>
-      </w:r>
-      <w:proofErr w:type="spellEnd"/>
-      <w:r>
-        <w:rPr>
-          <w:b/>
-          <w:bCs/>
-          <w:i/>
-          <w:iCs/>
-        </w:rPr>
-        <w:t xml:space="preserve"> </w:t>
-      </w:r>
-      <w:proofErr w:type="spellStart"/>
-      <w:r>
-        <w:rPr>
-          <w:b/>
-          <w:bCs/>
-          <w:i/>
-          <w:iCs/>
-        </w:rPr>
-        <w:t>version</w:t>
-      </w:r>
-      <w:proofErr w:type="spellEnd"/>
-      <w:r>
-        <w:rPr>
-          <w:b/>
-          <w:bCs/>
-          <w:i/>
-          <w:iCs/>
-        </w:rPr>
-        <w:t xml:space="preserve">: </w:t>
-      </w:r>
-      <w:r>
-        <w:rPr>
-          <w:i/>
-          <w:iCs/>
-        </w:rPr>
-        <w:t xml:space="preserve">30 November 2025 </w:t>
-      </w:r>
-    </w:p>
-    <w:p>
-      <w:pPr>
-        <w:numPr>
-          <w:ilvl w:val="0"/>
-          <w:numId w:val="1"/>
-        </w:numPr>
-      </w:pPr>
-      <w:r>
-        <w:rPr>
-          <w:b/>
-          <w:bCs/>
-          <w:i/>
-          <w:iCs/>
-        </w:rPr>
-        <w:t xml:space="preserve">Conference (Paris): </w:t>
-      </w:r>
-      <w:r>
-        <w:rPr>
-          <w:i/>
-          <w:iCs/>
-        </w:rPr>
-        <w:t xml:space="preserve">23-28 </w:t>
-      </w:r>
-      <w:proofErr w:type="spellStart"/>
-      <w:r>
-        <w:rPr>
-          <w:i/>
-          <w:iCs/>
-        </w:rPr>
-        <w:t>February</w:t>
-      </w:r>
-      <w:proofErr w:type="spellEnd"/>
-      <w:r>
-        <w:rPr>
-          <w:i/>
-          <w:iCs/>
-        </w:rPr>
-        <w:t xml:space="preserve"> 2026 </w:t>
+        <w:t xml:space="preserve">23-28 February 2026 </w:t>
       </w:r>
     </w:p>
     <w:p>
@@ -1112,6 +937,29 @@
     <w:p>
       <w:pPr>
         <w:rPr>
+          <w:color w:val="FF0000"/>
+          <w:u w:val="single"/>
+          <w:lang w:val="en-US"/>
+        </w:rPr>
+      </w:pPr>
+      <w:r>
+        <w:rPr>
+          <w:color w:val="FF0000"/>
+          <w:lang w:val="en-US"/>
+        </w:rPr>
+        <w:t>FIN QUI</w:t>
+      </w:r>
+      <w:r>
+        <w:rPr>
+          <w:color w:val="FF0000"/>
+          <w:lang w:val="en-US"/>
+        </w:rPr>
+        <w:t xml:space="preserve"> 27/05/25</w:t>
+      </w:r>
+    </w:p>
+    <w:p>
+      <w:pPr>
+        <w:rPr>
           <w:lang w:val="en-US"/>
         </w:rPr>
       </w:pPr>
@@ -1158,6 +1006,7 @@
         <w:rPr>
           <w:lang w:val="en-US"/>
         </w:rPr>
+        <w:lastRenderedPageBreak/>
         <w:t>-def 2.2 "with A,B also A-&gt;B" awkward</w:t>
       </w:r>
     </w:p>
@@ -1171,7 +1020,6 @@
         <w:rPr>
           <w:lang w:val="en-US"/>
         </w:rPr>
-        <w:lastRenderedPageBreak/>
         <w:t>-def 2.4 use \mid instead of vertical bar |, or add spaces, to avoid "t</w:t>
       </w:r>
       <w:r>
@@ -5231,15 +5079,7 @@
     </w:p>
     <w:p>
       <w:r>
-        <w:t xml:space="preserve">----------- </w:t>
-      </w:r>
-      <w:proofErr w:type="spellStart"/>
-      <w:r>
-        <w:t>Reviewer's</w:t>
-      </w:r>
-      <w:proofErr w:type="spellEnd"/>
-      <w:r>
-        <w:t xml:space="preserve"> confidence -----------</w:t>
+        <w:t>----------- Reviewer's confidence -----------</w:t>
       </w:r>
     </w:p>
     <w:p>
@@ -6020,6 +5860,7 @@
   <w:style w:type="character" w:default="1" w:styleId="Carpredefinitoparagrafo">
     <w:name w:val="Default Paragraph Font"/>
     <w:uiPriority w:val="1"/>
+    <w:semiHidden/>
     <w:unhideWhenUsed/>
   </w:style>
   <w:style w:type="table" w:default="1" w:styleId="Tabellanormale">

</xml_diff>